<commit_message>
A couple of documentation updates.
</commit_message>
<xml_diff>
--- a/AGProfiler3/Autoguide Profiler 3.docx
+++ b/AGProfiler3/Autoguide Profiler 3.docx
@@ -1,6 +1,6 @@
 
 <file path=word/document.xml><?xml version="1.0" encoding="utf-8"?>
-<w:document xmlns:wpc="http://schemas.microsoft.com/office/word/2010/wordprocessingCanvas" xmlns:cx="http://schemas.microsoft.com/office/drawing/2014/chartex" xmlns:cx1="http://schemas.microsoft.com/office/drawing/2015/9/8/chartex" xmlns:cx2="http://schemas.microsoft.com/office/drawing/2015/10/21/chartex" xmlns:cx3="http://schemas.microsoft.com/office/drawing/2016/5/9/chartex" xmlns:cx4="http://schemas.microsoft.com/office/drawing/2016/5/10/chartex" xmlns:cx5="http://schemas.microsoft.com/office/drawing/2016/5/11/chartex" xmlns:mc="http://schemas.openxmlformats.org/markup-compatibility/2006" xmlns:o="urn:schemas-microsoft-com:office:office" xmlns:r="http://schemas.openxmlformats.org/officeDocument/2006/relationships" xmlns:m="http://schemas.openxmlformats.org/officeDocument/2006/math" xmlns:v="urn:schemas-microsoft-com:vml" xmlns:wp14="http://schemas.microsoft.com/office/word/2010/wordprocessingDrawing" xmlns:wp="http://schemas.openxmlformats.org/drawingml/2006/wordprocessingDrawing" xmlns:w10="urn:schemas-microsoft-com:office:word" xmlns:w="http://schemas.openxmlformats.org/wordprocessingml/2006/main" xmlns:w14="http://schemas.microsoft.com/office/word/2010/wordml" xmlns:w15="http://schemas.microsoft.com/office/word/2012/wordml" xmlns:w16se="http://schemas.microsoft.com/office/word/2015/wordml/symex" xmlns:wpg="http://schemas.microsoft.com/office/word/2010/wordprocessingGroup" xmlns:wpi="http://schemas.microsoft.com/office/word/2010/wordprocessingInk" xmlns:wne="http://schemas.microsoft.com/office/word/2006/wordml" xmlns:wps="http://schemas.microsoft.com/office/word/2010/wordprocessingShape" mc:Ignorable="w14 w15 w16se wp14">
+<w:document xmlns:wpc="http://schemas.microsoft.com/office/word/2010/wordprocessingCanvas" xmlns:cx="http://schemas.microsoft.com/office/drawing/2014/chartex" xmlns:cx1="http://schemas.microsoft.com/office/drawing/2015/9/8/chartex" xmlns:cx2="http://schemas.microsoft.com/office/drawing/2015/10/21/chartex" xmlns:cx3="http://schemas.microsoft.com/office/drawing/2016/5/9/chartex" xmlns:cx4="http://schemas.microsoft.com/office/drawing/2016/5/10/chartex" xmlns:cx5="http://schemas.microsoft.com/office/drawing/2016/5/11/chartex" xmlns:cx6="http://schemas.microsoft.com/office/drawing/2016/5/12/chartex" xmlns:cx7="http://schemas.microsoft.com/office/drawing/2016/5/13/chartex" xmlns:cx8="http://schemas.microsoft.com/office/drawing/2016/5/14/chartex" xmlns:mc="http://schemas.openxmlformats.org/markup-compatibility/2006" xmlns:aink="http://schemas.microsoft.com/office/drawing/2016/ink" xmlns:am3d="http://schemas.microsoft.com/office/drawing/2017/model3d" xmlns:o="urn:schemas-microsoft-com:office:office" xmlns:oel="http://schemas.microsoft.com/office/2019/extlst" xmlns:r="http://schemas.openxmlformats.org/officeDocument/2006/relationships" xmlns:m="http://schemas.openxmlformats.org/officeDocument/2006/math" xmlns:v="urn:schemas-microsoft-com:vml" xmlns:wp14="http://schemas.microsoft.com/office/word/2010/wordprocessingDrawing" xmlns:wp="http://schemas.openxmlformats.org/drawingml/2006/wordprocessingDrawing" xmlns:w10="urn:schemas-microsoft-com:office:word" xmlns:w="http://schemas.openxmlformats.org/wordprocessingml/2006/main" xmlns:w14="http://schemas.microsoft.com/office/word/2010/wordml" xmlns:w15="http://schemas.microsoft.com/office/word/2012/wordml" xmlns:w16cex="http://schemas.microsoft.com/office/word/2018/wordml/cex" xmlns:w16cid="http://schemas.microsoft.com/office/word/2016/wordml/cid" xmlns:w16="http://schemas.microsoft.com/office/word/2018/wordml" xmlns:w16du="http://schemas.microsoft.com/office/word/2023/wordml/word16du" xmlns:w16sdtdh="http://schemas.microsoft.com/office/word/2020/wordml/sdtdatahash" xmlns:w16se="http://schemas.microsoft.com/office/word/2015/wordml/symex" xmlns:wpg="http://schemas.microsoft.com/office/word/2010/wordprocessingGroup" xmlns:wpi="http://schemas.microsoft.com/office/word/2010/wordprocessingInk" xmlns:wne="http://schemas.microsoft.com/office/word/2006/wordml" xmlns:wps="http://schemas.microsoft.com/office/word/2010/wordprocessingShape" mc:Ignorable="w14 w15 w16se w16cid w16 w16cex w16sdtdh wp14">
   <w:body>
     <w:p>
       <w:pPr>
@@ -11,6 +11,7 @@
           <w:u w:val="single"/>
         </w:rPr>
       </w:pPr>
+      <w:proofErr w:type="spellStart"/>
       <w:r>
         <w:rPr>
           <w:rFonts w:ascii="Arial" w:hAnsi="Arial" w:cs="Arial"/>
@@ -29,6 +30,7 @@
         </w:rPr>
         <w:t>e</w:t>
       </w:r>
+      <w:proofErr w:type="spellEnd"/>
       <w:r>
         <w:rPr>
           <w:rFonts w:ascii="Arial" w:hAnsi="Arial" w:cs="Arial"/>
@@ -183,6 +185,7 @@
           <w:szCs w:val="24"/>
         </w:rPr>
       </w:pPr>
+      <w:proofErr w:type="spellStart"/>
       <w:r>
         <w:rPr>
           <w:rFonts w:ascii="Arial" w:hAnsi="Arial" w:cs="Arial"/>
@@ -197,7 +200,16 @@
           <w:sz w:val="24"/>
           <w:szCs w:val="24"/>
         </w:rPr>
-        <w:t>Guide P</w:t>
+        <w:t>Guide</w:t>
+      </w:r>
+      <w:proofErr w:type="spellEnd"/>
+      <w:r>
+        <w:rPr>
+          <w:rFonts w:ascii="Arial" w:hAnsi="Arial" w:cs="Arial"/>
+          <w:sz w:val="24"/>
+          <w:szCs w:val="24"/>
+        </w:rPr>
+        <w:t xml:space="preserve"> P</w:t>
       </w:r>
       <w:r>
         <w:rPr>
@@ -263,8 +275,6 @@
         </w:rPr>
         <w:t xml:space="preserve"> </w:t>
       </w:r>
-      <w:bookmarkStart w:id="0" w:name="_GoBack"/>
-      <w:bookmarkEnd w:id="0"/>
       <w:r>
         <w:rPr>
           <w:rFonts w:ascii="Arial" w:hAnsi="Arial" w:cs="Arial"/>
@@ -538,15 +548,51 @@
           <w:sz w:val="24"/>
           <w:szCs w:val="24"/>
         </w:rPr>
-        <w:t xml:space="preserve">  On other outcome of using Delay After Correction is that Autoguide Exposure Time cannot be changed on the fly, whereas Delay After Correction can.  Previous versions of the test application had to abort and restart autoguiding to set a new exposure length.  This meant that Auto</w:t>
-      </w:r>
-      <w:r>
-        <w:rPr>
-          <w:rFonts w:ascii="Arial" w:hAnsi="Arial" w:cs="Arial"/>
-          <w:sz w:val="24"/>
-          <w:szCs w:val="24"/>
-        </w:rPr>
-        <w:t xml:space="preserve">Guide </w:t>
+        <w:t xml:space="preserve">  On other outcome of using Delay After Correction is that </w:t>
+      </w:r>
+      <w:proofErr w:type="spellStart"/>
+      <w:r>
+        <w:rPr>
+          <w:rFonts w:ascii="Arial" w:hAnsi="Arial" w:cs="Arial"/>
+          <w:sz w:val="24"/>
+          <w:szCs w:val="24"/>
+        </w:rPr>
+        <w:t>Autoguide</w:t>
+      </w:r>
+      <w:proofErr w:type="spellEnd"/>
+      <w:r>
+        <w:rPr>
+          <w:rFonts w:ascii="Arial" w:hAnsi="Arial" w:cs="Arial"/>
+          <w:sz w:val="24"/>
+          <w:szCs w:val="24"/>
+        </w:rPr>
+        <w:t xml:space="preserve"> Exposure Time cannot be changed on the fly, whereas Delay After Correction can.  Previous versions of the test application had to abort and restart autoguiding to set a new exposure length.  This meant that </w:t>
+      </w:r>
+      <w:proofErr w:type="spellStart"/>
+      <w:r>
+        <w:rPr>
+          <w:rFonts w:ascii="Arial" w:hAnsi="Arial" w:cs="Arial"/>
+          <w:sz w:val="24"/>
+          <w:szCs w:val="24"/>
+        </w:rPr>
+        <w:t>Auto</w:t>
+      </w:r>
+      <w:r>
+        <w:rPr>
+          <w:rFonts w:ascii="Arial" w:hAnsi="Arial" w:cs="Arial"/>
+          <w:sz w:val="24"/>
+          <w:szCs w:val="24"/>
+        </w:rPr>
+        <w:t>Guide</w:t>
+      </w:r>
+      <w:proofErr w:type="spellEnd"/>
+      <w:r>
+        <w:rPr>
+          <w:rFonts w:ascii="Arial" w:hAnsi="Arial" w:cs="Arial"/>
+          <w:sz w:val="24"/>
+          <w:szCs w:val="24"/>
+        </w:rPr>
+        <w:t xml:space="preserve"> </w:t>
       </w:r>
       <w:r>
         <w:rPr>
@@ -571,15 +617,33 @@
           <w:sz w:val="24"/>
           <w:szCs w:val="24"/>
         </w:rPr>
-        <w:t>Lastly, Auto</w:t>
-      </w:r>
-      <w:r>
-        <w:rPr>
-          <w:rFonts w:ascii="Arial" w:hAnsi="Arial" w:cs="Arial"/>
-          <w:sz w:val="24"/>
-          <w:szCs w:val="24"/>
-        </w:rPr>
-        <w:t xml:space="preserve">Guide </w:t>
+        <w:t xml:space="preserve">Lastly, </w:t>
+      </w:r>
+      <w:proofErr w:type="spellStart"/>
+      <w:r>
+        <w:rPr>
+          <w:rFonts w:ascii="Arial" w:hAnsi="Arial" w:cs="Arial"/>
+          <w:sz w:val="24"/>
+          <w:szCs w:val="24"/>
+        </w:rPr>
+        <w:t>Auto</w:t>
+      </w:r>
+      <w:r>
+        <w:rPr>
+          <w:rFonts w:ascii="Arial" w:hAnsi="Arial" w:cs="Arial"/>
+          <w:sz w:val="24"/>
+          <w:szCs w:val="24"/>
+        </w:rPr>
+        <w:t>Guide</w:t>
+      </w:r>
+      <w:proofErr w:type="spellEnd"/>
+      <w:r>
+        <w:rPr>
+          <w:rFonts w:ascii="Arial" w:hAnsi="Arial" w:cs="Arial"/>
+          <w:sz w:val="24"/>
+          <w:szCs w:val="24"/>
+        </w:rPr>
+        <w:t xml:space="preserve"> </w:t>
       </w:r>
       <w:r>
         <w:rPr>
@@ -1950,7 +2014,25 @@
           <w:sz w:val="24"/>
           <w:szCs w:val="24"/>
         </w:rPr>
-        <w:t xml:space="preserve"> The app requires TheSkyX Pro (Build 10229 or later) with the</w:t>
+        <w:t xml:space="preserve"> The app requires </w:t>
+      </w:r>
+      <w:proofErr w:type="spellStart"/>
+      <w:r>
+        <w:rPr>
+          <w:rFonts w:ascii="Arial" w:hAnsi="Arial" w:cs="Arial"/>
+          <w:sz w:val="24"/>
+          <w:szCs w:val="24"/>
+        </w:rPr>
+        <w:t>TheSkyX</w:t>
+      </w:r>
+      <w:proofErr w:type="spellEnd"/>
+      <w:r>
+        <w:rPr>
+          <w:rFonts w:ascii="Arial" w:hAnsi="Arial" w:cs="Arial"/>
+          <w:sz w:val="24"/>
+          <w:szCs w:val="24"/>
+        </w:rPr>
+        <w:t xml:space="preserve"> Pro (Build 10229 or later) with the</w:t>
       </w:r>
       <w:r>
         <w:rPr>
@@ -2069,6 +2151,167 @@
           <w:sz w:val="24"/>
           <w:szCs w:val="24"/>
         </w:rPr>
+        <w:t>Open</w:t>
+      </w:r>
+      <w:r>
+        <w:rPr>
+          <w:rFonts w:ascii="Arial" w:hAnsi="Arial" w:cs="Arial"/>
+          <w:sz w:val="24"/>
+          <w:szCs w:val="24"/>
+        </w:rPr>
+        <w:t xml:space="preserve"> </w:t>
+      </w:r>
+      <w:r>
+        <w:rPr>
+          <w:rFonts w:ascii="Arial" w:hAnsi="Arial" w:cs="Arial"/>
+          <w:sz w:val="24"/>
+          <w:szCs w:val="24"/>
+        </w:rPr>
+        <w:t xml:space="preserve">the </w:t>
+      </w:r>
+      <w:proofErr w:type="spellStart"/>
+      <w:r>
+        <w:rPr>
+          <w:rFonts w:ascii="Arial" w:hAnsi="Arial" w:cs="Arial"/>
+          <w:sz w:val="24"/>
+          <w:szCs w:val="24"/>
+        </w:rPr>
+        <w:t>rrskybox</w:t>
+      </w:r>
+      <w:proofErr w:type="spellEnd"/>
+      <w:r>
+        <w:rPr>
+          <w:rFonts w:ascii="Arial" w:hAnsi="Arial" w:cs="Arial"/>
+          <w:sz w:val="24"/>
+          <w:szCs w:val="24"/>
+        </w:rPr>
+        <w:t xml:space="preserve"> GitHub </w:t>
+      </w:r>
+      <w:proofErr w:type="spellStart"/>
+      <w:r>
+        <w:rPr>
+          <w:rFonts w:ascii="Arial" w:hAnsi="Arial" w:cs="Arial"/>
+          <w:i/>
+          <w:iCs/>
+          <w:sz w:val="24"/>
+          <w:szCs w:val="24"/>
+        </w:rPr>
+        <w:t>r</w:t>
+      </w:r>
+      <w:r>
+        <w:rPr>
+          <w:rFonts w:ascii="Arial" w:hAnsi="Arial" w:cs="Arial"/>
+          <w:i/>
+          <w:iCs/>
+          <w:sz w:val="24"/>
+          <w:szCs w:val="24"/>
+        </w:rPr>
+        <w:t>rrskybox</w:t>
+      </w:r>
+      <w:proofErr w:type="spellEnd"/>
+      <w:r>
+        <w:rPr>
+          <w:rFonts w:ascii="Arial" w:hAnsi="Arial" w:cs="Arial"/>
+          <w:i/>
+          <w:iCs/>
+          <w:sz w:val="24"/>
+          <w:szCs w:val="24"/>
+        </w:rPr>
+        <w:t>/</w:t>
+      </w:r>
+      <w:r>
+        <w:rPr>
+          <w:rFonts w:ascii="Arial" w:hAnsi="Arial" w:cs="Arial"/>
+          <w:i/>
+          <w:iCs/>
+          <w:sz w:val="24"/>
+          <w:szCs w:val="24"/>
+        </w:rPr>
+        <w:t>AGProfiler3</w:t>
+      </w:r>
+      <w:r>
+        <w:rPr>
+          <w:rFonts w:ascii="Arial" w:hAnsi="Arial" w:cs="Arial"/>
+          <w:sz w:val="24"/>
+          <w:szCs w:val="24"/>
+        </w:rPr>
+        <w:t xml:space="preserve"> </w:t>
+      </w:r>
+      <w:r>
+        <w:rPr>
+          <w:rFonts w:ascii="Arial" w:hAnsi="Arial" w:cs="Arial"/>
+          <w:sz w:val="24"/>
+          <w:szCs w:val="24"/>
+        </w:rPr>
+        <w:t>repository (</w:t>
+      </w:r>
+      <w:hyperlink r:id="rId6" w:history="1">
+        <w:r>
+          <w:rPr>
+            <w:rStyle w:val="Hyperlink"/>
+            <w:rFonts w:ascii="Arial" w:hAnsi="Arial" w:cs="Arial"/>
+            <w:sz w:val="24"/>
+            <w:szCs w:val="24"/>
+          </w:rPr>
+          <w:t>https://github.com/rrskybox/AGProfiler3</w:t>
+        </w:r>
+      </w:hyperlink>
+      <w:r>
+        <w:rPr>
+          <w:rFonts w:ascii="Arial" w:hAnsi="Arial" w:cs="Arial"/>
+          <w:sz w:val="24"/>
+          <w:szCs w:val="24"/>
+        </w:rPr>
+        <w:t>)</w:t>
+      </w:r>
+      <w:r>
+        <w:rPr>
+          <w:rFonts w:ascii="Arial" w:hAnsi="Arial" w:cs="Arial"/>
+          <w:sz w:val="24"/>
+          <w:szCs w:val="24"/>
+        </w:rPr>
+        <w:t xml:space="preserve">.  </w:t>
+      </w:r>
+      <w:r>
+        <w:rPr>
+          <w:rFonts w:ascii="Arial" w:hAnsi="Arial" w:cs="Arial"/>
+          <w:sz w:val="24"/>
+          <w:szCs w:val="24"/>
+        </w:rPr>
+        <w:t xml:space="preserve">Then open the </w:t>
+      </w:r>
+      <w:r>
+        <w:rPr>
+          <w:rFonts w:ascii="Arial" w:hAnsi="Arial" w:cs="Arial"/>
+          <w:i/>
+          <w:iCs/>
+          <w:sz w:val="24"/>
+          <w:szCs w:val="24"/>
+        </w:rPr>
+        <w:t>publish</w:t>
+      </w:r>
+      <w:r>
+        <w:rPr>
+          <w:rFonts w:ascii="Arial" w:hAnsi="Arial" w:cs="Arial"/>
+          <w:sz w:val="24"/>
+          <w:szCs w:val="24"/>
+        </w:rPr>
+        <w:t xml:space="preserve"> folder. </w:t>
+      </w:r>
+      <w:r>
+        <w:rPr>
+          <w:rFonts w:ascii="Arial" w:hAnsi="Arial" w:cs="Arial"/>
+          <w:sz w:val="24"/>
+          <w:szCs w:val="24"/>
+        </w:rPr>
+        <w:t xml:space="preserve"> </w:t>
+      </w:r>
+      <w:r>
+        <w:rPr>
+          <w:rFonts w:ascii="Arial" w:hAnsi="Arial" w:cs="Arial"/>
+          <w:sz w:val="24"/>
+          <w:szCs w:val="24"/>
+        </w:rPr>
         <w:t>Download the AGProfiler</w:t>
       </w:r>
       <w:r>
@@ -2085,23 +2328,123 @@
           <w:sz w:val="24"/>
           <w:szCs w:val="24"/>
         </w:rPr>
-        <w:t>_Exe.zip and open. Run the "Setup" application.  Upon completion, an application icon will have been added to the start menu under "</w:t>
-      </w:r>
-      <w:r>
-        <w:rPr>
-          <w:rFonts w:ascii="Arial" w:hAnsi="Arial" w:cs="Arial"/>
-          <w:sz w:val="24"/>
-          <w:szCs w:val="24"/>
-        </w:rPr>
-        <w:t>TSXToolKit" with the name "Auto</w:t>
-      </w:r>
-      <w:r>
-        <w:rPr>
-          <w:rFonts w:ascii="Arial" w:hAnsi="Arial" w:cs="Arial"/>
-          <w:sz w:val="24"/>
-          <w:szCs w:val="24"/>
-        </w:rPr>
-        <w:t xml:space="preserve">Guide Profiler </w:t>
+        <w:t>_</w:t>
+      </w:r>
+      <w:r>
+        <w:rPr>
+          <w:rFonts w:ascii="Arial" w:hAnsi="Arial" w:cs="Arial"/>
+          <w:sz w:val="24"/>
+          <w:szCs w:val="24"/>
+        </w:rPr>
+        <w:t>64Buildxx</w:t>
+      </w:r>
+      <w:r>
+        <w:rPr>
+          <w:rFonts w:ascii="Arial" w:hAnsi="Arial" w:cs="Arial"/>
+          <w:sz w:val="24"/>
+          <w:szCs w:val="24"/>
+        </w:rPr>
+        <w:t>.zi</w:t>
+      </w:r>
+      <w:r>
+        <w:rPr>
+          <w:rFonts w:ascii="Arial" w:hAnsi="Arial" w:cs="Arial"/>
+          <w:sz w:val="24"/>
+          <w:szCs w:val="24"/>
+        </w:rPr>
+        <w:t>p.  Extract all files</w:t>
+      </w:r>
+      <w:r>
+        <w:rPr>
+          <w:rFonts w:ascii="Arial" w:hAnsi="Arial" w:cs="Arial"/>
+          <w:sz w:val="24"/>
+          <w:szCs w:val="24"/>
+        </w:rPr>
+        <w:t xml:space="preserve"> and run setup.exe</w:t>
+      </w:r>
+      <w:r>
+        <w:rPr>
+          <w:rFonts w:ascii="Arial" w:hAnsi="Arial" w:cs="Arial"/>
+          <w:sz w:val="24"/>
+          <w:szCs w:val="24"/>
+        </w:rPr>
+        <w:t xml:space="preserve">. </w:t>
+      </w:r>
+      <w:r>
+        <w:rPr>
+          <w:rFonts w:ascii="Arial" w:hAnsi="Arial" w:cs="Arial"/>
+          <w:sz w:val="24"/>
+          <w:szCs w:val="24"/>
+        </w:rPr>
+        <w:t>This is an un</w:t>
+      </w:r>
+      <w:r>
+        <w:rPr>
+          <w:rFonts w:ascii="Arial" w:hAnsi="Arial" w:cs="Arial"/>
+          <w:sz w:val="24"/>
+          <w:szCs w:val="24"/>
+        </w:rPr>
+        <w:t xml:space="preserve">signed application so </w:t>
+      </w:r>
+      <w:r>
+        <w:rPr>
+          <w:rFonts w:ascii="Arial" w:hAnsi="Arial" w:cs="Arial"/>
+          <w:sz w:val="24"/>
+          <w:szCs w:val="24"/>
+        </w:rPr>
+        <w:t xml:space="preserve">manually enable installation, if required.  </w:t>
+      </w:r>
+      <w:r>
+        <w:rPr>
+          <w:rFonts w:ascii="Arial" w:hAnsi="Arial" w:cs="Arial"/>
+          <w:sz w:val="24"/>
+          <w:szCs w:val="24"/>
+        </w:rPr>
+        <w:t xml:space="preserve"> Upon completion, an application icon will have been added to the start menu under "</w:t>
+      </w:r>
+      <w:proofErr w:type="spellStart"/>
+      <w:r>
+        <w:rPr>
+          <w:rFonts w:ascii="Arial" w:hAnsi="Arial" w:cs="Arial"/>
+          <w:sz w:val="24"/>
+          <w:szCs w:val="24"/>
+        </w:rPr>
+        <w:t>TSXToolKit</w:t>
+      </w:r>
+      <w:proofErr w:type="spellEnd"/>
+      <w:r>
+        <w:rPr>
+          <w:rFonts w:ascii="Arial" w:hAnsi="Arial" w:cs="Arial"/>
+          <w:sz w:val="24"/>
+          <w:szCs w:val="24"/>
+        </w:rPr>
+        <w:t>" with the name "</w:t>
+      </w:r>
+      <w:proofErr w:type="spellStart"/>
+      <w:r>
+        <w:rPr>
+          <w:rFonts w:ascii="Arial" w:hAnsi="Arial" w:cs="Arial"/>
+          <w:sz w:val="24"/>
+          <w:szCs w:val="24"/>
+        </w:rPr>
+        <w:t>Auto</w:t>
+      </w:r>
+      <w:r>
+        <w:rPr>
+          <w:rFonts w:ascii="Arial" w:hAnsi="Arial" w:cs="Arial"/>
+          <w:sz w:val="24"/>
+          <w:szCs w:val="24"/>
+        </w:rPr>
+        <w:t>Guide</w:t>
+      </w:r>
+      <w:proofErr w:type="spellEnd"/>
+      <w:r>
+        <w:rPr>
+          <w:rFonts w:ascii="Arial" w:hAnsi="Arial" w:cs="Arial"/>
+          <w:sz w:val="24"/>
+          <w:szCs w:val="24"/>
+        </w:rPr>
+        <w:t xml:space="preserve"> Profiler </w:t>
       </w:r>
       <w:r>
         <w:rPr>
@@ -2184,7 +2527,7 @@
 </file>
 
 <file path=word/styles.xml><?xml version="1.0" encoding="utf-8"?>
-<w:styles xmlns:mc="http://schemas.openxmlformats.org/markup-compatibility/2006" xmlns:r="http://schemas.openxmlformats.org/officeDocument/2006/relationships" xmlns:w="http://schemas.openxmlformats.org/wordprocessingml/2006/main" xmlns:w14="http://schemas.microsoft.com/office/word/2010/wordml" xmlns:w15="http://schemas.microsoft.com/office/word/2012/wordml" xmlns:w16se="http://schemas.microsoft.com/office/word/2015/wordml/symex" mc:Ignorable="w14 w15 w16se">
+<w:styles xmlns:mc="http://schemas.openxmlformats.org/markup-compatibility/2006" xmlns:r="http://schemas.openxmlformats.org/officeDocument/2006/relationships" xmlns:w="http://schemas.openxmlformats.org/wordprocessingml/2006/main" xmlns:w14="http://schemas.microsoft.com/office/word/2010/wordml" xmlns:w15="http://schemas.microsoft.com/office/word/2012/wordml" xmlns:w16cex="http://schemas.microsoft.com/office/word/2018/wordml/cex" xmlns:w16cid="http://schemas.microsoft.com/office/word/2016/wordml/cid" xmlns:w16="http://schemas.microsoft.com/office/word/2018/wordml" xmlns:w16sdtdh="http://schemas.microsoft.com/office/word/2020/wordml/sdtdatahash" xmlns:w16se="http://schemas.microsoft.com/office/word/2015/wordml/symex" mc:Ignorable="w14 w15 w16se w16cid w16 w16cex w16sdtdh">
   <w:docDefaults>
     <w:rPrDefault>
       <w:rPr>
@@ -2200,7 +2543,7 @@
       </w:pPr>
     </w:pPrDefault>
   </w:docDefaults>
-  <w:latentStyles w:defLockedState="0" w:defUIPriority="99" w:defSemiHidden="0" w:defUnhideWhenUsed="0" w:defQFormat="0" w:count="374">
+  <w:latentStyles w:defLockedState="0" w:defUIPriority="99" w:defSemiHidden="0" w:defUnhideWhenUsed="0" w:defQFormat="0" w:count="376">
     <w:lsdException w:name="Normal" w:uiPriority="0" w:qFormat="1"/>
     <w:lsdException w:name="heading 1" w:uiPriority="9" w:qFormat="1"/>
     <w:lsdException w:name="heading 2" w:semiHidden="1" w:uiPriority="9" w:unhideWhenUsed="1" w:qFormat="1"/>
@@ -2306,7 +2649,6 @@
     <w:lsdException w:name="HTML Sample" w:semiHidden="1" w:unhideWhenUsed="1"/>
     <w:lsdException w:name="HTML Typewriter" w:semiHidden="1" w:unhideWhenUsed="1"/>
     <w:lsdException w:name="HTML Variable" w:semiHidden="1" w:unhideWhenUsed="1"/>
-    <w:lsdException w:name="Normal Table" w:semiHidden="1" w:unhideWhenUsed="1"/>
     <w:lsdException w:name="annotation subject" w:semiHidden="1" w:unhideWhenUsed="1"/>
     <w:lsdException w:name="No List" w:semiHidden="1" w:unhideWhenUsed="1"/>
     <w:lsdException w:name="Outline List 1" w:semiHidden="1" w:unhideWhenUsed="1"/>
@@ -2352,11 +2694,9 @@
     <w:lsdException w:name="Table Subtle 1" w:semiHidden="1" w:unhideWhenUsed="1"/>
     <w:lsdException w:name="Table Subtle 2" w:semiHidden="1" w:unhideWhenUsed="1"/>
     <w:lsdException w:name="Table Web 1" w:semiHidden="1" w:unhideWhenUsed="1"/>
-    <w:lsdException w:name="Table Web 2" w:semiHidden="1" w:unhideWhenUsed="1"/>
     <w:lsdException w:name="Table Web 3" w:semiHidden="1" w:unhideWhenUsed="1"/>
     <w:lsdException w:name="Balloon Text" w:semiHidden="1" w:unhideWhenUsed="1"/>
     <w:lsdException w:name="Table Grid" w:uiPriority="39"/>
-    <w:lsdException w:name="Table Theme" w:semiHidden="1" w:unhideWhenUsed="1"/>
     <w:lsdException w:name="Placeholder Text" w:semiHidden="1"/>
     <w:lsdException w:name="No Spacing" w:uiPriority="1" w:qFormat="1"/>
     <w:lsdException w:name="Light Shading" w:uiPriority="60"/>
@@ -2575,6 +2915,8 @@
     <w:lsdException w:name="Mention" w:semiHidden="1" w:unhideWhenUsed="1"/>
     <w:lsdException w:name="Smart Hyperlink" w:semiHidden="1" w:unhideWhenUsed="1"/>
     <w:lsdException w:name="Hashtag" w:semiHidden="1" w:unhideWhenUsed="1"/>
+    <w:lsdException w:name="Unresolved Mention" w:semiHidden="1" w:unhideWhenUsed="1"/>
+    <w:lsdException w:name="Smart Link" w:semiHidden="1" w:unhideWhenUsed="1"/>
   </w:latentStyles>
   <w:style w:type="paragraph" w:default="1" w:styleId="Normal">
     <w:name w:val="Normal"/>
@@ -2606,6 +2948,29 @@
     <w:uiPriority w:val="99"/>
     <w:semiHidden/>
     <w:unhideWhenUsed/>
+  </w:style>
+  <w:style w:type="character" w:styleId="Hyperlink">
+    <w:name w:val="Hyperlink"/>
+    <w:basedOn w:val="DefaultParagraphFont"/>
+    <w:uiPriority w:val="99"/>
+    <w:unhideWhenUsed/>
+    <w:rsid w:val="00CF519C"/>
+    <w:rPr>
+      <w:color w:val="0563C1" w:themeColor="hyperlink"/>
+      <w:u w:val="single"/>
+    </w:rPr>
+  </w:style>
+  <w:style w:type="character" w:styleId="UnresolvedMention">
+    <w:name w:val="Unresolved Mention"/>
+    <w:basedOn w:val="DefaultParagraphFont"/>
+    <w:uiPriority w:val="99"/>
+    <w:semiHidden/>
+    <w:unhideWhenUsed/>
+    <w:rsid w:val="00CF519C"/>
+    <w:rPr>
+      <w:color w:val="605E5C"/>
+      <w:shd w:val="clear" w:color="auto" w:fill="E1DFDD"/>
+    </w:rPr>
   </w:style>
 </w:styles>
 </file>

</xml_diff>